<commit_message>
updatie_docs and watchdoc are now working fine.
</commit_message>
<xml_diff>
--- a/Notebooks/English/03 - Identity features/01 - Introduction - Learn  Microsoft Docs.docx
+++ b/Notebooks/English/03 - Identity features/01 - Introduction - Learn  Microsoft Docs.docx
@@ -285,7 +285,7 @@
       </w:r>
     </w:p>
     <w:bookmarkEnd w:id="27"/>
-    <w:bookmarkStart w:id="31" w:name="X0d4a31132b09607f3cc35df64aead20c018299c"/>
+    <w:bookmarkStart w:id="32" w:name="X0d4a31132b09607f3cc35df64aead20c018299c"/>
     <w:p>
       <w:pPr>
         <w:pStyle w:val="Heading2"/>
@@ -346,7 +346,17 @@
         <w:t xml:space="preserve">.</w:t>
       </w:r>
     </w:p>
+    <w:bookmarkStart w:id="31" w:name="sandbox-header"/>
+    <w:p>
+      <w:pPr>
+        <w:pStyle w:val="Heading3"/>
+      </w:pPr>
+      <w:r>
+        <w:t xml:space="preserve">Sandbox header</w:t>
+      </w:r>
+    </w:p>
     <w:bookmarkEnd w:id="31"/>
+    <w:bookmarkEnd w:id="32"/>
     <w:sectPr>
       <w:headerReference w:type="default" r:id="rId9"/>
       <w:footerReference w:type="default" r:id="rId10"/>

</xml_diff>